<commit_message>
Update Project, Role, Skills
</commit_message>
<xml_diff>
--- a/Jeevan CV_E.docx
+++ b/Jeevan CV_E.docx
@@ -166,7 +166,21 @@
               <w:rPr>
                 <w:rFonts w:ascii="Calibri" w:hAnsi="Calibri" w:cs="Calibri"/>
               </w:rPr>
-              <w:t xml:space="preserve">. Proficient in developing production-ready GenAI applications using </w:t>
+              <w:t xml:space="preserve">. Proficient in developing </w:t>
+            </w:r>
+            <w:proofErr w:type="gramStart"/>
+            <w:r>
+              <w:rPr>
+                <w:rFonts w:ascii="Calibri" w:hAnsi="Calibri" w:cs="Calibri"/>
+              </w:rPr>
+              <w:t>production-ready</w:t>
+            </w:r>
+            <w:proofErr w:type="gramEnd"/>
+            <w:r>
+              <w:rPr>
+                <w:rFonts w:ascii="Calibri" w:hAnsi="Calibri" w:cs="Calibri"/>
+              </w:rPr>
+              <w:t xml:space="preserve"> GenAI applications using </w:t>
             </w:r>
             <w:proofErr w:type="spellStart"/>
             <w:r>
@@ -848,12 +862,25 @@
               <w:t>, Docker,</w:t>
             </w:r>
             <w:r>
+              <w:t xml:space="preserve"> </w:t>
+            </w:r>
+            <w:proofErr w:type="gramStart"/>
+            <w:r>
               <w:rPr>
                 <w:rFonts w:ascii="Calibri" w:hAnsi="Calibri" w:cs="Calibri"/>
                 <w:sz w:val="20"/>
                 <w:szCs w:val="20"/>
               </w:rPr>
-              <w:t xml:space="preserve"> </w:t>
+              <w:t>Microsoft  Azure</w:t>
+            </w:r>
+            <w:proofErr w:type="gramEnd"/>
+            <w:r>
+              <w:rPr>
+                <w:rFonts w:ascii="Calibri" w:hAnsi="Calibri" w:cs="Calibri"/>
+                <w:sz w:val="20"/>
+                <w:szCs w:val="20"/>
+              </w:rPr>
+              <w:t xml:space="preserve">, </w:t>
             </w:r>
             <w:r>
               <w:rPr>
@@ -989,6 +1016,82 @@
           </w:p>
           <w:p>
             <w:pPr>
+              <w:ind w:left="93" w:hanging="3"/>
+              <w:rPr>
+                <w:rFonts w:ascii="Calibri" w:hAnsi="Calibri" w:cs="Calibri"/>
+                <w:b/>
+                <w:bCs/>
+                <w:sz w:val="24"/>
+                <w:u w:val="single"/>
+              </w:rPr>
+            </w:pPr>
+            <w:r>
+              <w:rPr>
+                <w:rFonts w:ascii="Calibri" w:hAnsi="Calibri" w:cs="Calibri"/>
+                <w:b/>
+                <w:bCs/>
+                <w:sz w:val="24"/>
+                <w:u w:val="single"/>
+              </w:rPr>
+              <w:t xml:space="preserve">Token Attribution Analysis in AI-Generated Text (R&amp;D Project) </w:t>
+            </w:r>
+          </w:p>
+          <w:p>
+            <w:pPr>
+              <w:pStyle w:val="ListParagraph"/>
+              <w:numPr>
+                <w:ilvl w:val="0"/>
+                <w:numId w:val="15"/>
+              </w:numPr>
+              <w:ind w:left="453"/>
+              <w:rPr>
+                <w:rFonts w:ascii="Calibri" w:hAnsi="Calibri" w:cs="Calibri"/>
+                <w:lang w:val="en-IN"/>
+              </w:rPr>
+            </w:pPr>
+            <w:r>
+              <w:rPr>
+                <w:rFonts w:ascii="Calibri" w:hAnsi="Calibri" w:cs="Calibri"/>
+                <w:lang w:val="en-IN"/>
+              </w:rPr>
+              <w:t>Quantified the contribution of each token in language model outputs using Shapley values and log probabilities.</w:t>
+            </w:r>
+          </w:p>
+          <w:p>
+            <w:pPr>
+              <w:pStyle w:val="ListParagraph"/>
+              <w:numPr>
+                <w:ilvl w:val="0"/>
+                <w:numId w:val="15"/>
+              </w:numPr>
+              <w:ind w:left="453"/>
+              <w:rPr>
+                <w:rFonts w:ascii="Calibri" w:hAnsi="Calibri" w:cs="Calibri"/>
+                <w:lang w:val="en-IN"/>
+              </w:rPr>
+            </w:pPr>
+            <w:r>
+              <w:rPr>
+                <w:rFonts w:ascii="Calibri" w:hAnsi="Calibri" w:cs="Calibri"/>
+                <w:lang w:val="en-IN"/>
+              </w:rPr>
+              <w:t>Developed methods to enhance interpretability and evaluation of LLM responses at the token level.</w:t>
+            </w:r>
+          </w:p>
+          <w:p>
+            <w:pPr>
+              <w:ind w:left="93" w:hanging="93"/>
+              <w:rPr>
+                <w:rFonts w:ascii="Calibri" w:hAnsi="Calibri" w:cs="Calibri"/>
+                <w:b/>
+                <w:bCs/>
+                <w:sz w:val="24"/>
+                <w:u w:val="single"/>
+              </w:rPr>
+            </w:pPr>
+          </w:p>
+          <w:p>
+            <w:pPr>
               <w:ind w:left="93" w:hanging="93"/>
               <w:rPr>
                 <w:rFonts w:ascii="Calibri" w:hAnsi="Calibri" w:cs="Calibri"/>
@@ -1159,8 +1262,9 @@
                 <w:sz w:val="24"/>
                 <w:u w:val="single"/>
               </w:rPr>
-              <w:t>LLM-based Case Structuring and</w:t>
-            </w:r>
+              <w:t xml:space="preserve">LLM-based Case Structuring </w:t>
+            </w:r>
+            <w:proofErr w:type="gramStart"/>
             <w:r>
               <w:rPr>
                 <w:rFonts w:ascii="Calibri" w:hAnsi="Calibri" w:cs="Calibri"/>
@@ -1169,7 +1273,7 @@
                 <w:sz w:val="24"/>
                 <w:u w:val="single"/>
               </w:rPr>
-              <w:t xml:space="preserve">  </w:t>
+              <w:t>and</w:t>
             </w:r>
             <w:r>
               <w:rPr>
@@ -1179,7 +1283,28 @@
                 <w:sz w:val="24"/>
                 <w:u w:val="single"/>
               </w:rPr>
-              <w:t>Seriousness Classification</w:t>
+              <w:t xml:space="preserve">  </w:t>
+            </w:r>
+            <w:r>
+              <w:rPr>
+                <w:rFonts w:ascii="Calibri" w:hAnsi="Calibri" w:cs="Calibri"/>
+                <w:b/>
+                <w:bCs/>
+                <w:sz w:val="24"/>
+                <w:u w:val="single"/>
+              </w:rPr>
+              <w:t>Seriousness</w:t>
+            </w:r>
+            <w:proofErr w:type="gramEnd"/>
+            <w:r>
+              <w:rPr>
+                <w:rFonts w:ascii="Calibri" w:hAnsi="Calibri" w:cs="Calibri"/>
+                <w:b/>
+                <w:bCs/>
+                <w:sz w:val="24"/>
+                <w:u w:val="single"/>
+              </w:rPr>
+              <w:t xml:space="preserve"> Classification</w:t>
             </w:r>
             <w:r>
               <w:rPr>
@@ -1358,91 +1483,6 @@
           <w:p>
             <w:pPr>
               <w:rPr>
-                <w:rFonts w:ascii="Montserrat" w:hAnsi="Montserrat"/>
-                <w:b/>
-                <w:sz w:val="28"/>
-                <w:szCs w:val="36"/>
-                <w:lang w:val="en-IN"/>
-              </w:rPr>
-            </w:pPr>
-          </w:p>
-          <w:p>
-            <w:pPr>
-              <w:ind w:left="93" w:hanging="3"/>
-              <w:rPr>
-                <w:rFonts w:ascii="Calibri" w:hAnsi="Calibri" w:cs="Calibri"/>
-                <w:b/>
-                <w:bCs/>
-                <w:sz w:val="24"/>
-                <w:u w:val="single"/>
-              </w:rPr>
-            </w:pPr>
-            <w:r>
-              <w:rPr>
-                <w:rFonts w:ascii="Calibri" w:hAnsi="Calibri" w:cs="Calibri"/>
-                <w:b/>
-                <w:bCs/>
-                <w:sz w:val="24"/>
-                <w:u w:val="single"/>
-              </w:rPr>
-              <w:t>Token Attribution Analysis in AI-Generated Text (R&amp;D Project)</w:t>
-            </w:r>
-            <w:r>
-              <w:rPr>
-                <w:rFonts w:ascii="Calibri" w:hAnsi="Calibri" w:cs="Calibri"/>
-                <w:b/>
-                <w:bCs/>
-                <w:sz w:val="24"/>
-                <w:u w:val="single"/>
-              </w:rPr>
-              <w:t xml:space="preserve"> </w:t>
-            </w:r>
-          </w:p>
-          <w:p>
-            <w:pPr>
-              <w:pStyle w:val="ListParagraph"/>
-              <w:numPr>
-                <w:ilvl w:val="0"/>
-                <w:numId w:val="15"/>
-              </w:numPr>
-              <w:ind w:left="453"/>
-              <w:rPr>
-                <w:rFonts w:ascii="Calibri" w:hAnsi="Calibri" w:cs="Calibri"/>
-                <w:lang w:val="en-IN"/>
-              </w:rPr>
-            </w:pPr>
-            <w:r>
-              <w:rPr>
-                <w:rFonts w:ascii="Calibri" w:hAnsi="Calibri" w:cs="Calibri"/>
-                <w:lang w:val="en-IN"/>
-              </w:rPr>
-              <w:t>Quantified the contribution of each token in language model outputs using Shapley values and log probabilities.</w:t>
-            </w:r>
-          </w:p>
-          <w:p>
-            <w:pPr>
-              <w:pStyle w:val="ListParagraph"/>
-              <w:numPr>
-                <w:ilvl w:val="0"/>
-                <w:numId w:val="15"/>
-              </w:numPr>
-              <w:ind w:left="453"/>
-              <w:rPr>
-                <w:rFonts w:ascii="Calibri" w:hAnsi="Calibri" w:cs="Calibri"/>
-                <w:lang w:val="en-IN"/>
-              </w:rPr>
-            </w:pPr>
-            <w:r>
-              <w:rPr>
-                <w:rFonts w:ascii="Calibri" w:hAnsi="Calibri" w:cs="Calibri"/>
-                <w:lang w:val="en-IN"/>
-              </w:rPr>
-              <w:t>Developed methods to enhance interpretability and evaluation of LLM responses at the token level.</w:t>
-            </w:r>
-          </w:p>
-          <w:p>
-            <w:pPr>
-              <w:rPr>
                 <w:rFonts w:ascii="Calibri" w:hAnsi="Calibri" w:cs="Calibri"/>
                 <w:lang w:val="en-IN"/>
               </w:rPr>
@@ -1606,22 +1646,154 @@
           <w:ilvl w:val="0"/>
           <w:numId w:val="12"/>
         </w:numPr>
-        <w:ind w:right="0"/>
-        <w:rPr>
-          <w:rFonts w:ascii="Calibri" w:hAnsi="Calibri" w:cs="Calibri"/>
-        </w:rPr>
-      </w:pPr>
-      <w:r>
-        <w:rPr>
-          <w:rFonts w:ascii="Calibri" w:hAnsi="Calibri" w:cs="Calibri"/>
-        </w:rPr>
-        <w:t xml:space="preserve">Built </w:t>
+        <w:rPr>
+          <w:rFonts w:ascii="Calibri" w:hAnsi="Calibri" w:cs="Calibri"/>
+          <w:lang w:val="en-IN"/>
+        </w:rPr>
+      </w:pPr>
+      <w:r>
+        <w:rPr>
+          <w:rFonts w:ascii="Calibri" w:hAnsi="Calibri" w:cs="Calibri"/>
+          <w:lang w:val="en-IN"/>
+        </w:rPr>
+        <w:t>Built</w:t>
+      </w:r>
+      <w:r>
+        <w:rPr>
+          <w:rFonts w:ascii="Calibri" w:hAnsi="Calibri" w:cs="Calibri"/>
+          <w:lang w:val="en-IN"/>
+        </w:rPr>
+        <w:t xml:space="preserve"> </w:t>
       </w:r>
       <w:r>
         <w:rPr>
           <w:rFonts w:ascii="Calibri" w:hAnsi="Calibri" w:cs="Calibri"/>
           <w:b/>
           <w:bCs/>
+          <w:lang w:val="en-IN"/>
+        </w:rPr>
+        <w:t>Agentic RAG</w:t>
+      </w:r>
+      <w:r>
+        <w:rPr>
+          <w:rFonts w:ascii="Calibri" w:hAnsi="Calibri" w:cs="Calibri"/>
+          <w:lang w:val="en-IN"/>
+        </w:rPr>
+        <w:t xml:space="preserve"> </w:t>
+      </w:r>
+      <w:r>
+        <w:rPr>
+          <w:rFonts w:ascii="Calibri" w:hAnsi="Calibri" w:cs="Calibri"/>
+          <w:b/>
+          <w:bCs/>
+          <w:lang w:val="en-IN"/>
+        </w:rPr>
+        <w:t xml:space="preserve">Generative </w:t>
+      </w:r>
+      <w:r>
+        <w:rPr>
+          <w:rFonts w:ascii="Calibri" w:hAnsi="Calibri" w:cs="Calibri"/>
+          <w:lang w:val="en-IN"/>
+        </w:rPr>
+        <w:t>applications enhancing automation and analytical depth.</w:t>
+      </w:r>
+    </w:p>
+    <w:p>
+      <w:pPr>
+        <w:pStyle w:val="ListParagraph"/>
+        <w:rPr>
+          <w:rFonts w:ascii="Calibri" w:hAnsi="Calibri" w:cs="Calibri"/>
+          <w:lang w:val="en-IN"/>
+        </w:rPr>
+      </w:pPr>
+    </w:p>
+    <w:p>
+      <w:pPr>
+        <w:pStyle w:val="ListParagraph"/>
+        <w:numPr>
+          <w:ilvl w:val="0"/>
+          <w:numId w:val="12"/>
+        </w:numPr>
+        <w:ind w:right="0"/>
+        <w:rPr>
+          <w:rFonts w:ascii="Calibri" w:hAnsi="Calibri" w:cs="Calibri"/>
+        </w:rPr>
+      </w:pPr>
+      <w:r>
+        <w:rPr>
+          <w:rFonts w:ascii="Calibri" w:hAnsi="Calibri" w:cs="Calibri"/>
+        </w:rPr>
+        <w:t xml:space="preserve">Conducted an </w:t>
+      </w:r>
+      <w:r>
+        <w:rPr>
+          <w:rFonts w:ascii="Calibri" w:hAnsi="Calibri" w:cs="Calibri"/>
+          <w:b/>
+          <w:bCs/>
+        </w:rPr>
+        <w:t>R&amp;D on</w:t>
+      </w:r>
+      <w:r>
+        <w:rPr>
+          <w:rFonts w:ascii="Calibri" w:hAnsi="Calibri" w:cs="Calibri"/>
+        </w:rPr>
+        <w:t xml:space="preserve"> </w:t>
+      </w:r>
+      <w:r>
+        <w:rPr>
+          <w:rFonts w:ascii="Calibri" w:hAnsi="Calibri" w:cs="Calibri"/>
+          <w:b/>
+          <w:bCs/>
+        </w:rPr>
+        <w:t>Prompt Engineering</w:t>
+      </w:r>
+      <w:r>
+        <w:rPr>
+          <w:rFonts w:ascii="Calibri" w:hAnsi="Calibri" w:cs="Calibri"/>
+        </w:rPr>
+        <w:t xml:space="preserve"> task.</w:t>
+      </w:r>
+    </w:p>
+    <w:p>
+      <w:pPr>
+        <w:pStyle w:val="ListParagraph"/>
+        <w:rPr>
+          <w:rFonts w:ascii="Calibri" w:hAnsi="Calibri" w:cs="Calibri"/>
+        </w:rPr>
+      </w:pPr>
+    </w:p>
+    <w:p>
+      <w:pPr>
+        <w:pStyle w:val="ListParagraph"/>
+        <w:ind w:right="0"/>
+        <w:rPr>
+          <w:rFonts w:ascii="Calibri" w:hAnsi="Calibri" w:cs="Calibri"/>
+        </w:rPr>
+      </w:pPr>
+    </w:p>
+    <w:p>
+      <w:pPr>
+        <w:pStyle w:val="ListParagraph"/>
+        <w:numPr>
+          <w:ilvl w:val="0"/>
+          <w:numId w:val="12"/>
+        </w:numPr>
+        <w:ind w:right="0"/>
+        <w:rPr>
+          <w:rFonts w:ascii="Calibri" w:hAnsi="Calibri" w:cs="Calibri"/>
+        </w:rPr>
+      </w:pPr>
+      <w:r>
+        <w:rPr>
+          <w:rFonts w:ascii="Calibri" w:hAnsi="Calibri" w:cs="Calibri"/>
+        </w:rPr>
+        <w:t xml:space="preserve">Built </w:t>
+      </w:r>
+      <w:r>
+        <w:rPr>
+          <w:rFonts w:ascii="Calibri" w:hAnsi="Calibri" w:cs="Calibri"/>
+          <w:b/>
+          <w:bCs/>
         </w:rPr>
         <w:t>machine learning (ML)</w:t>
       </w:r>
@@ -1631,6 +1803,15 @@
         </w:rPr>
         <w:t xml:space="preserve"> models for classifying and prioritizing adverse event (AE) cases based on narrative and structured data.</w:t>
       </w:r>
+    </w:p>
+    <w:p>
+      <w:pPr>
+        <w:pStyle w:val="ListParagraph"/>
+        <w:ind w:right="0"/>
+        <w:rPr>
+          <w:rFonts w:ascii="Calibri" w:hAnsi="Calibri" w:cs="Calibri"/>
+        </w:rPr>
+      </w:pPr>
     </w:p>
     <w:p>
       <w:pPr>
@@ -2382,14 +2563,14 @@
         <v:path o:extrusionok="f" gradientshapeok="t" o:connecttype="rect"/>
         <o:lock v:ext="edit" aspectratio="t"/>
       </v:shapetype>
-      <v:shape id="_x0000_i1204" type="#_x0000_t75" style="width:18pt;height:18pt;visibility:visible" o:gfxdata="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" o:bullet="t">
+      <v:shape id="_x0000_i1104" type="#_x0000_t75" style="width:18pt;height:18pt;visibility:visible" o:gfxdata="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" o:bullet="t">
         <v:imagedata r:id="rId1" o:title=""/>
       </v:shape>
     </w:pict>
   </w:numPicBullet>
   <w:numPicBullet w:numPicBulletId="1">
     <w:pict>
-      <v:shape id="_x0000_i1205" type="#_x0000_t75" style="width:18pt;height:18pt;visibility:visible" o:gfxdata="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" o:bullet="t">
+      <v:shape id="_x0000_i1105" type="#_x0000_t75" style="width:18pt;height:18pt;visibility:visible" o:gfxdata="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" o:bullet="t">
         <v:imagedata r:id="rId2" o:title=""/>
       </v:shape>
     </w:pict>
@@ -5625,7 +5806,9 @@
     <w:rsid w:val="00E769B6"/>
     <w:rsid w:val="00E849E1"/>
     <w:rsid w:val="00E949CA"/>
+    <w:rsid w:val="00EB5E90"/>
     <w:rsid w:val="00EF3D96"/>
+    <w:rsid w:val="00EF5F3F"/>
     <w:rsid w:val="00F950B5"/>
     <w:rsid w:val="00FC2250"/>
     <w:rsid w:val="00FC6AEF"/>

</xml_diff>